<commit_message>
fixed the diagram of 5th lab
</commit_message>
<xml_diff>
--- a/asd/lab5/Киричено Владислав(ІП-12) Лабораторна с АСД номер5.docx
+++ b/asd/lab5/Киричено Владислав(ІП-12) Лабораторна с АСД номер5.docx
@@ -14365,8 +14365,8 @@
         </w:rPr>
         <w:drawing>
           <wp:inline distT="0" distB="0" distL="114300" distR="114300">
-            <wp:extent cx="2501265" cy="4632960"/>
-            <wp:effectExtent l="0" t="0" r="13335" b="0"/>
+            <wp:extent cx="2500630" cy="4632960"/>
+            <wp:effectExtent l="0" t="0" r="13970" b="0"/>
             <wp:docPr id="7" name="Picture 7" descr="E:\Users\vladyslav\Downloads\diagram (13).pngdiagram (13)"/>
             <wp:cNvGraphicFramePr>
               <a:graphicFrameLocks xmlns:a="http://schemas.openxmlformats.org/drawingml/2006/main" noChangeAspect="1"/>
@@ -14390,7 +14390,7 @@
                   <pic:spPr>
                     <a:xfrm>
                       <a:off x="0" y="0"/>
-                      <a:ext cx="2501265" cy="4632960"/>
+                      <a:ext cx="2500630" cy="4632960"/>
                     </a:xfrm>
                     <a:prstGeom prst="rect">
                       <a:avLst/>
@@ -14402,6 +14402,8 @@
           </wp:inline>
         </w:drawing>
       </w:r>
+      <w:bookmarkStart w:id="0" w:name="_GoBack"/>
+      <w:bookmarkEnd w:id="0"/>
     </w:p>
     <w:p>
       <w:pPr>

</xml_diff>